<commit_message>
added authentication in the documentation
</commit_message>
<xml_diff>
--- a/Documentation/Design Document v3.0.docx
+++ b/Documentation/Design Document v3.0.docx
@@ -1043,7 +1043,7 @@
           <w:r>
             <w:fldChar w:fldCharType="separate"/>
           </w:r>
-          <w:hyperlink w:anchor="_Toc53224501" w:history="1">
+          <w:hyperlink w:anchor="_Toc57400885" w:history="1">
             <w:r>
               <w:rPr>
                 <w:rStyle w:val="Hyperlink"/>
@@ -1086,7 +1086,7 @@
                 <w:noProof/>
                 <w:webHidden/>
               </w:rPr>
-              <w:instrText xml:space="preserve"> PAGEREF _Toc53224501 \h </w:instrText>
+              <w:instrText xml:space="preserve"> PAGEREF _Toc57400885 \h </w:instrText>
             </w:r>
             <w:r>
               <w:rPr>
@@ -1106,7 +1106,7 @@
                 <w:noProof/>
                 <w:webHidden/>
               </w:rPr>
-              <w:t>5</w:t>
+              <w:t>3</w:t>
             </w:r>
             <w:r>
               <w:rPr>
@@ -1130,7 +1130,7 @@
               <w:lang w:val="en-NL" w:eastAsia="en-NL"/>
             </w:rPr>
           </w:pPr>
-          <w:hyperlink w:anchor="_Toc53224502" w:history="1">
+          <w:hyperlink w:anchor="_Toc57400886" w:history="1">
             <w:r>
               <w:rPr>
                 <w:rStyle w:val="Hyperlink"/>
@@ -1173,7 +1173,7 @@
                 <w:noProof/>
                 <w:webHidden/>
               </w:rPr>
-              <w:instrText xml:space="preserve"> PAGEREF _Toc53224502 \h </w:instrText>
+              <w:instrText xml:space="preserve"> PAGEREF _Toc57400886 \h </w:instrText>
             </w:r>
             <w:r>
               <w:rPr>
@@ -1193,7 +1193,7 @@
                 <w:noProof/>
                 <w:webHidden/>
               </w:rPr>
-              <w:t>6</w:t>
+              <w:t>4</w:t>
             </w:r>
             <w:r>
               <w:rPr>
@@ -1217,7 +1217,7 @@
               <w:lang w:val="en-NL" w:eastAsia="en-NL"/>
             </w:rPr>
           </w:pPr>
-          <w:hyperlink w:anchor="_Toc53224503" w:history="1">
+          <w:hyperlink w:anchor="_Toc57400887" w:history="1">
             <w:r>
               <w:rPr>
                 <w:rStyle w:val="Hyperlink"/>
@@ -1260,7 +1260,7 @@
                 <w:noProof/>
                 <w:webHidden/>
               </w:rPr>
-              <w:instrText xml:space="preserve"> PAGEREF _Toc53224503 \h </w:instrText>
+              <w:instrText xml:space="preserve"> PAGEREF _Toc57400887 \h </w:instrText>
             </w:r>
             <w:r>
               <w:rPr>
@@ -1280,7 +1280,7 @@
                 <w:noProof/>
                 <w:webHidden/>
               </w:rPr>
-              <w:t>7</w:t>
+              <w:t>4</w:t>
             </w:r>
             <w:r>
               <w:rPr>
@@ -1305,7 +1305,7 @@
               <w:lang w:val="en-NL" w:eastAsia="en-NL"/>
             </w:rPr>
           </w:pPr>
-          <w:hyperlink w:anchor="_Toc53224504" w:history="1">
+          <w:hyperlink w:anchor="_Toc57400888" w:history="1">
             <w:r>
               <w:rPr>
                 <w:rStyle w:val="Hyperlink"/>
@@ -1355,7 +1355,7 @@
                 <w:noProof/>
                 <w:webHidden/>
               </w:rPr>
-              <w:instrText xml:space="preserve"> PAGEREF _Toc53224504 \h </w:instrText>
+              <w:instrText xml:space="preserve"> PAGEREF _Toc57400888 \h </w:instrText>
             </w:r>
             <w:r>
               <w:rPr>
@@ -1375,7 +1375,7 @@
                 <w:noProof/>
                 <w:webHidden/>
               </w:rPr>
-              <w:t>7</w:t>
+              <w:t>4</w:t>
             </w:r>
             <w:r>
               <w:rPr>
@@ -1400,7 +1400,7 @@
               <w:lang w:val="en-NL" w:eastAsia="en-NL"/>
             </w:rPr>
           </w:pPr>
-          <w:hyperlink w:anchor="_Toc53224505" w:history="1">
+          <w:hyperlink w:anchor="_Toc57400889" w:history="1">
             <w:r>
               <w:rPr>
                 <w:rStyle w:val="Hyperlink"/>
@@ -1450,7 +1450,7 @@
                 <w:noProof/>
                 <w:webHidden/>
               </w:rPr>
-              <w:instrText xml:space="preserve"> PAGEREF _Toc53224505 \h </w:instrText>
+              <w:instrText xml:space="preserve"> PAGEREF _Toc57400889 \h </w:instrText>
             </w:r>
             <w:r>
               <w:rPr>
@@ -1470,7 +1470,7 @@
                 <w:noProof/>
                 <w:webHidden/>
               </w:rPr>
-              <w:t>7</w:t>
+              <w:t>4</w:t>
             </w:r>
             <w:r>
               <w:rPr>
@@ -1494,7 +1494,7 @@
               <w:lang w:val="en-NL" w:eastAsia="en-NL"/>
             </w:rPr>
           </w:pPr>
-          <w:hyperlink w:anchor="_Toc53224506" w:history="1">
+          <w:hyperlink w:anchor="_Toc57400890" w:history="1">
             <w:r>
               <w:rPr>
                 <w:rStyle w:val="Hyperlink"/>
@@ -1516,6 +1516,93 @@
                 <w:rStyle w:val="Hyperlink"/>
                 <w:noProof/>
               </w:rPr>
+              <w:t>User stories</w:t>
+            </w:r>
+            <w:r>
+              <w:rPr>
+                <w:noProof/>
+                <w:webHidden/>
+              </w:rPr>
+              <w:tab/>
+            </w:r>
+            <w:r>
+              <w:rPr>
+                <w:noProof/>
+                <w:webHidden/>
+              </w:rPr>
+              <w:fldChar w:fldCharType="begin"/>
+            </w:r>
+            <w:r>
+              <w:rPr>
+                <w:noProof/>
+                <w:webHidden/>
+              </w:rPr>
+              <w:instrText xml:space="preserve"> PAGEREF _Toc57400890 \h </w:instrText>
+            </w:r>
+            <w:r>
+              <w:rPr>
+                <w:noProof/>
+                <w:webHidden/>
+              </w:rPr>
+            </w:r>
+            <w:r>
+              <w:rPr>
+                <w:noProof/>
+                <w:webHidden/>
+              </w:rPr>
+              <w:fldChar w:fldCharType="separate"/>
+            </w:r>
+            <w:r>
+              <w:rPr>
+                <w:noProof/>
+                <w:webHidden/>
+              </w:rPr>
+              <w:t>5</w:t>
+            </w:r>
+            <w:r>
+              <w:rPr>
+                <w:noProof/>
+                <w:webHidden/>
+              </w:rPr>
+              <w:fldChar w:fldCharType="end"/>
+            </w:r>
+          </w:hyperlink>
+        </w:p>
+        <w:p>
+          <w:pPr>
+            <w:pStyle w:val="TOC1"/>
+            <w:tabs>
+              <w:tab w:val="left" w:pos="440"/>
+            </w:tabs>
+            <w:rPr>
+              <w:rFonts w:asciiTheme="minorHAnsi" w:eastAsiaTheme="minorEastAsia" w:hAnsiTheme="minorHAnsi" w:cstheme="minorBidi"/>
+              <w:noProof/>
+              <w:szCs w:val="22"/>
+              <w:lang w:val="en-NL" w:eastAsia="en-NL"/>
+            </w:rPr>
+          </w:pPr>
+          <w:hyperlink w:anchor="_Toc57400891" w:history="1">
+            <w:r>
+              <w:rPr>
+                <w:rStyle w:val="Hyperlink"/>
+                <w:noProof/>
+              </w:rPr>
+              <w:t>5.</w:t>
+            </w:r>
+            <w:r>
+              <w:rPr>
+                <w:rFonts w:asciiTheme="minorHAnsi" w:eastAsiaTheme="minorEastAsia" w:hAnsiTheme="minorHAnsi" w:cstheme="minorBidi"/>
+                <w:noProof/>
+                <w:szCs w:val="22"/>
+                <w:lang w:val="en-NL" w:eastAsia="en-NL"/>
+              </w:rPr>
+              <w:tab/>
+            </w:r>
+            <w:r>
+              <w:rPr>
+                <w:rStyle w:val="Hyperlink"/>
+                <w:noProof/>
+              </w:rPr>
               <w:t>Wireframes</w:t>
             </w:r>
             <w:r>
@@ -1537,7 +1624,7 @@
                 <w:noProof/>
                 <w:webHidden/>
               </w:rPr>
-              <w:instrText xml:space="preserve"> PAGEREF _Toc53224506 \h </w:instrText>
+              <w:instrText xml:space="preserve"> PAGEREF _Toc57400891 \h </w:instrText>
             </w:r>
             <w:r>
               <w:rPr>
@@ -1557,7 +1644,545 @@
                 <w:noProof/>
                 <w:webHidden/>
               </w:rPr>
+              <w:t>5</w:t>
+            </w:r>
+            <w:r>
+              <w:rPr>
+                <w:noProof/>
+                <w:webHidden/>
+              </w:rPr>
+              <w:fldChar w:fldCharType="end"/>
+            </w:r>
+          </w:hyperlink>
+        </w:p>
+        <w:p>
+          <w:pPr>
+            <w:pStyle w:val="TOC1"/>
+            <w:tabs>
+              <w:tab w:val="left" w:pos="440"/>
+            </w:tabs>
+            <w:rPr>
+              <w:rFonts w:asciiTheme="minorHAnsi" w:eastAsiaTheme="minorEastAsia" w:hAnsiTheme="minorHAnsi" w:cstheme="minorBidi"/>
+              <w:noProof/>
+              <w:szCs w:val="22"/>
+              <w:lang w:val="en-NL" w:eastAsia="en-NL"/>
+            </w:rPr>
+          </w:pPr>
+          <w:hyperlink w:anchor="_Toc57400892" w:history="1">
+            <w:r>
+              <w:rPr>
+                <w:rStyle w:val="Hyperlink"/>
+                <w:noProof/>
+              </w:rPr>
+              <w:t>6.</w:t>
+            </w:r>
+            <w:r>
+              <w:rPr>
+                <w:rFonts w:asciiTheme="minorHAnsi" w:eastAsiaTheme="minorEastAsia" w:hAnsiTheme="minorHAnsi" w:cstheme="minorBidi"/>
+                <w:noProof/>
+                <w:szCs w:val="22"/>
+                <w:lang w:val="en-NL" w:eastAsia="en-NL"/>
+              </w:rPr>
+              <w:tab/>
+            </w:r>
+            <w:r>
+              <w:rPr>
+                <w:rStyle w:val="Hyperlink"/>
+                <w:noProof/>
+              </w:rPr>
+              <w:t>Testing</w:t>
+            </w:r>
+            <w:r>
+              <w:rPr>
+                <w:noProof/>
+                <w:webHidden/>
+              </w:rPr>
+              <w:tab/>
+            </w:r>
+            <w:r>
+              <w:rPr>
+                <w:noProof/>
+                <w:webHidden/>
+              </w:rPr>
+              <w:fldChar w:fldCharType="begin"/>
+            </w:r>
+            <w:r>
+              <w:rPr>
+                <w:noProof/>
+                <w:webHidden/>
+              </w:rPr>
+              <w:instrText xml:space="preserve"> PAGEREF _Toc57400892 \h </w:instrText>
+            </w:r>
+            <w:r>
+              <w:rPr>
+                <w:noProof/>
+                <w:webHidden/>
+              </w:rPr>
+            </w:r>
+            <w:r>
+              <w:rPr>
+                <w:noProof/>
+                <w:webHidden/>
+              </w:rPr>
+              <w:fldChar w:fldCharType="separate"/>
+            </w:r>
+            <w:r>
+              <w:rPr>
+                <w:noProof/>
+                <w:webHidden/>
+              </w:rPr>
               <w:t>8</w:t>
+            </w:r>
+            <w:r>
+              <w:rPr>
+                <w:noProof/>
+                <w:webHidden/>
+              </w:rPr>
+              <w:fldChar w:fldCharType="end"/>
+            </w:r>
+          </w:hyperlink>
+        </w:p>
+        <w:p>
+          <w:pPr>
+            <w:pStyle w:val="TOC2"/>
+            <w:tabs>
+              <w:tab w:val="left" w:pos="880"/>
+            </w:tabs>
+            <w:rPr>
+              <w:rFonts w:asciiTheme="minorHAnsi" w:eastAsiaTheme="minorEastAsia" w:hAnsiTheme="minorHAnsi" w:cstheme="minorBidi"/>
+              <w:noProof/>
+              <w:sz w:val="22"/>
+              <w:szCs w:val="22"/>
+              <w:lang w:val="en-NL" w:eastAsia="en-NL"/>
+            </w:rPr>
+          </w:pPr>
+          <w:hyperlink w:anchor="_Toc57400893" w:history="1">
+            <w:r>
+              <w:rPr>
+                <w:rStyle w:val="Hyperlink"/>
+                <w:noProof/>
+                <w14:scene3d>
+                  <w14:camera w14:prst="orthographicFront"/>
+                  <w14:lightRig w14:rig="threePt" w14:dir="t">
+                    <w14:rot w14:lat="0" w14:lon="0" w14:rev="0"/>
+                  </w14:lightRig>
+                </w14:scene3d>
+              </w:rPr>
+              <w:t>6.1</w:t>
+            </w:r>
+            <w:r>
+              <w:rPr>
+                <w:rFonts w:asciiTheme="minorHAnsi" w:eastAsiaTheme="minorEastAsia" w:hAnsiTheme="minorHAnsi" w:cstheme="minorBidi"/>
+                <w:noProof/>
+                <w:sz w:val="22"/>
+                <w:szCs w:val="22"/>
+                <w:lang w:val="en-NL" w:eastAsia="en-NL"/>
+              </w:rPr>
+              <w:tab/>
+            </w:r>
+            <w:r>
+              <w:rPr>
+                <w:rStyle w:val="Hyperlink"/>
+                <w:noProof/>
+              </w:rPr>
+              <w:t>Frontend Testing</w:t>
+            </w:r>
+            <w:r>
+              <w:rPr>
+                <w:noProof/>
+                <w:webHidden/>
+              </w:rPr>
+              <w:tab/>
+            </w:r>
+            <w:r>
+              <w:rPr>
+                <w:noProof/>
+                <w:webHidden/>
+              </w:rPr>
+              <w:fldChar w:fldCharType="begin"/>
+            </w:r>
+            <w:r>
+              <w:rPr>
+                <w:noProof/>
+                <w:webHidden/>
+              </w:rPr>
+              <w:instrText xml:space="preserve"> PAGEREF _Toc57400893 \h </w:instrText>
+            </w:r>
+            <w:r>
+              <w:rPr>
+                <w:noProof/>
+                <w:webHidden/>
+              </w:rPr>
+            </w:r>
+            <w:r>
+              <w:rPr>
+                <w:noProof/>
+                <w:webHidden/>
+              </w:rPr>
+              <w:fldChar w:fldCharType="separate"/>
+            </w:r>
+            <w:r>
+              <w:rPr>
+                <w:noProof/>
+                <w:webHidden/>
+              </w:rPr>
+              <w:t>8</w:t>
+            </w:r>
+            <w:r>
+              <w:rPr>
+                <w:noProof/>
+                <w:webHidden/>
+              </w:rPr>
+              <w:fldChar w:fldCharType="end"/>
+            </w:r>
+          </w:hyperlink>
+        </w:p>
+        <w:p>
+          <w:pPr>
+            <w:pStyle w:val="TOC2"/>
+            <w:tabs>
+              <w:tab w:val="left" w:pos="880"/>
+            </w:tabs>
+            <w:rPr>
+              <w:rFonts w:asciiTheme="minorHAnsi" w:eastAsiaTheme="minorEastAsia" w:hAnsiTheme="minorHAnsi" w:cstheme="minorBidi"/>
+              <w:noProof/>
+              <w:sz w:val="22"/>
+              <w:szCs w:val="22"/>
+              <w:lang w:val="en-NL" w:eastAsia="en-NL"/>
+            </w:rPr>
+          </w:pPr>
+          <w:hyperlink w:anchor="_Toc57400894" w:history="1">
+            <w:r>
+              <w:rPr>
+                <w:rStyle w:val="Hyperlink"/>
+                <w:noProof/>
+                <w14:scene3d>
+                  <w14:camera w14:prst="orthographicFront"/>
+                  <w14:lightRig w14:rig="threePt" w14:dir="t">
+                    <w14:rot w14:lat="0" w14:lon="0" w14:rev="0"/>
+                  </w14:lightRig>
+                </w14:scene3d>
+              </w:rPr>
+              <w:t>6.2</w:t>
+            </w:r>
+            <w:r>
+              <w:rPr>
+                <w:rFonts w:asciiTheme="minorHAnsi" w:eastAsiaTheme="minorEastAsia" w:hAnsiTheme="minorHAnsi" w:cstheme="minorBidi"/>
+                <w:noProof/>
+                <w:sz w:val="22"/>
+                <w:szCs w:val="22"/>
+                <w:lang w:val="en-NL" w:eastAsia="en-NL"/>
+              </w:rPr>
+              <w:tab/>
+            </w:r>
+            <w:r>
+              <w:rPr>
+                <w:rStyle w:val="Hyperlink"/>
+                <w:noProof/>
+              </w:rPr>
+              <w:t>Back end Tesing</w:t>
+            </w:r>
+            <w:r>
+              <w:rPr>
+                <w:noProof/>
+                <w:webHidden/>
+              </w:rPr>
+              <w:tab/>
+            </w:r>
+            <w:r>
+              <w:rPr>
+                <w:noProof/>
+                <w:webHidden/>
+              </w:rPr>
+              <w:fldChar w:fldCharType="begin"/>
+            </w:r>
+            <w:r>
+              <w:rPr>
+                <w:noProof/>
+                <w:webHidden/>
+              </w:rPr>
+              <w:instrText xml:space="preserve"> PAGEREF _Toc57400894 \h </w:instrText>
+            </w:r>
+            <w:r>
+              <w:rPr>
+                <w:noProof/>
+                <w:webHidden/>
+              </w:rPr>
+            </w:r>
+            <w:r>
+              <w:rPr>
+                <w:noProof/>
+                <w:webHidden/>
+              </w:rPr>
+              <w:fldChar w:fldCharType="separate"/>
+            </w:r>
+            <w:r>
+              <w:rPr>
+                <w:noProof/>
+                <w:webHidden/>
+              </w:rPr>
+              <w:t>8</w:t>
+            </w:r>
+            <w:r>
+              <w:rPr>
+                <w:noProof/>
+                <w:webHidden/>
+              </w:rPr>
+              <w:fldChar w:fldCharType="end"/>
+            </w:r>
+          </w:hyperlink>
+        </w:p>
+        <w:p>
+          <w:pPr>
+            <w:pStyle w:val="TOC1"/>
+            <w:tabs>
+              <w:tab w:val="left" w:pos="440"/>
+            </w:tabs>
+            <w:rPr>
+              <w:rFonts w:asciiTheme="minorHAnsi" w:eastAsiaTheme="minorEastAsia" w:hAnsiTheme="minorHAnsi" w:cstheme="minorBidi"/>
+              <w:noProof/>
+              <w:szCs w:val="22"/>
+              <w:lang w:val="en-NL" w:eastAsia="en-NL"/>
+            </w:rPr>
+          </w:pPr>
+          <w:hyperlink w:anchor="_Toc57400895" w:history="1">
+            <w:r>
+              <w:rPr>
+                <w:rStyle w:val="Hyperlink"/>
+                <w:noProof/>
+              </w:rPr>
+              <w:t>7.</w:t>
+            </w:r>
+            <w:r>
+              <w:rPr>
+                <w:rFonts w:asciiTheme="minorHAnsi" w:eastAsiaTheme="minorEastAsia" w:hAnsiTheme="minorHAnsi" w:cstheme="minorBidi"/>
+                <w:noProof/>
+                <w:szCs w:val="22"/>
+                <w:lang w:val="en-NL" w:eastAsia="en-NL"/>
+              </w:rPr>
+              <w:tab/>
+            </w:r>
+            <w:r>
+              <w:rPr>
+                <w:rStyle w:val="Hyperlink"/>
+                <w:noProof/>
+              </w:rPr>
+              <w:t>Quality Metrics</w:t>
+            </w:r>
+            <w:r>
+              <w:rPr>
+                <w:noProof/>
+                <w:webHidden/>
+              </w:rPr>
+              <w:tab/>
+            </w:r>
+            <w:r>
+              <w:rPr>
+                <w:noProof/>
+                <w:webHidden/>
+              </w:rPr>
+              <w:fldChar w:fldCharType="begin"/>
+            </w:r>
+            <w:r>
+              <w:rPr>
+                <w:noProof/>
+                <w:webHidden/>
+              </w:rPr>
+              <w:instrText xml:space="preserve"> PAGEREF _Toc57400895 \h </w:instrText>
+            </w:r>
+            <w:r>
+              <w:rPr>
+                <w:noProof/>
+                <w:webHidden/>
+              </w:rPr>
+            </w:r>
+            <w:r>
+              <w:rPr>
+                <w:noProof/>
+                <w:webHidden/>
+              </w:rPr>
+              <w:fldChar w:fldCharType="separate"/>
+            </w:r>
+            <w:r>
+              <w:rPr>
+                <w:noProof/>
+                <w:webHidden/>
+              </w:rPr>
+              <w:t>8</w:t>
+            </w:r>
+            <w:r>
+              <w:rPr>
+                <w:noProof/>
+                <w:webHidden/>
+              </w:rPr>
+              <w:fldChar w:fldCharType="end"/>
+            </w:r>
+          </w:hyperlink>
+        </w:p>
+        <w:p>
+          <w:pPr>
+            <w:pStyle w:val="TOC1"/>
+            <w:tabs>
+              <w:tab w:val="left" w:pos="440"/>
+            </w:tabs>
+            <w:rPr>
+              <w:rFonts w:asciiTheme="minorHAnsi" w:eastAsiaTheme="minorEastAsia" w:hAnsiTheme="minorHAnsi" w:cstheme="minorBidi"/>
+              <w:noProof/>
+              <w:szCs w:val="22"/>
+              <w:lang w:val="en-NL" w:eastAsia="en-NL"/>
+            </w:rPr>
+          </w:pPr>
+          <w:hyperlink w:anchor="_Toc57400896" w:history="1">
+            <w:r>
+              <w:rPr>
+                <w:rStyle w:val="Hyperlink"/>
+                <w:noProof/>
+              </w:rPr>
+              <w:t>8.</w:t>
+            </w:r>
+            <w:r>
+              <w:rPr>
+                <w:rFonts w:asciiTheme="minorHAnsi" w:eastAsiaTheme="minorEastAsia" w:hAnsiTheme="minorHAnsi" w:cstheme="minorBidi"/>
+                <w:noProof/>
+                <w:szCs w:val="22"/>
+                <w:lang w:val="en-NL" w:eastAsia="en-NL"/>
+              </w:rPr>
+              <w:tab/>
+            </w:r>
+            <w:r>
+              <w:rPr>
+                <w:rStyle w:val="Hyperlink"/>
+                <w:noProof/>
+              </w:rPr>
+              <w:t>CI</w:t>
+            </w:r>
+            <w:r>
+              <w:rPr>
+                <w:noProof/>
+                <w:webHidden/>
+              </w:rPr>
+              <w:tab/>
+            </w:r>
+            <w:r>
+              <w:rPr>
+                <w:noProof/>
+                <w:webHidden/>
+              </w:rPr>
+              <w:fldChar w:fldCharType="begin"/>
+            </w:r>
+            <w:r>
+              <w:rPr>
+                <w:noProof/>
+                <w:webHidden/>
+              </w:rPr>
+              <w:instrText xml:space="preserve"> PAGEREF _Toc57400896 \h </w:instrText>
+            </w:r>
+            <w:r>
+              <w:rPr>
+                <w:noProof/>
+                <w:webHidden/>
+              </w:rPr>
+            </w:r>
+            <w:r>
+              <w:rPr>
+                <w:noProof/>
+                <w:webHidden/>
+              </w:rPr>
+              <w:fldChar w:fldCharType="separate"/>
+            </w:r>
+            <w:r>
+              <w:rPr>
+                <w:noProof/>
+                <w:webHidden/>
+              </w:rPr>
+              <w:t>9</w:t>
+            </w:r>
+            <w:r>
+              <w:rPr>
+                <w:noProof/>
+                <w:webHidden/>
+              </w:rPr>
+              <w:fldChar w:fldCharType="end"/>
+            </w:r>
+          </w:hyperlink>
+        </w:p>
+        <w:p>
+          <w:pPr>
+            <w:pStyle w:val="TOC1"/>
+            <w:tabs>
+              <w:tab w:val="left" w:pos="440"/>
+            </w:tabs>
+            <w:rPr>
+              <w:rFonts w:asciiTheme="minorHAnsi" w:eastAsiaTheme="minorEastAsia" w:hAnsiTheme="minorHAnsi" w:cstheme="minorBidi"/>
+              <w:noProof/>
+              <w:szCs w:val="22"/>
+              <w:lang w:val="en-NL" w:eastAsia="en-NL"/>
+            </w:rPr>
+          </w:pPr>
+          <w:hyperlink w:anchor="_Toc57400897" w:history="1">
+            <w:r>
+              <w:rPr>
+                <w:rStyle w:val="Hyperlink"/>
+                <w:noProof/>
+              </w:rPr>
+              <w:t>9.</w:t>
+            </w:r>
+            <w:r>
+              <w:rPr>
+                <w:rFonts w:asciiTheme="minorHAnsi" w:eastAsiaTheme="minorEastAsia" w:hAnsiTheme="minorHAnsi" w:cstheme="minorBidi"/>
+                <w:noProof/>
+                <w:szCs w:val="22"/>
+                <w:lang w:val="en-NL" w:eastAsia="en-NL"/>
+              </w:rPr>
+              <w:tab/>
+            </w:r>
+            <w:r>
+              <w:rPr>
+                <w:rStyle w:val="Hyperlink"/>
+                <w:noProof/>
+              </w:rPr>
+              <w:t>Authentication and Authorization</w:t>
+            </w:r>
+            <w:r>
+              <w:rPr>
+                <w:noProof/>
+                <w:webHidden/>
+              </w:rPr>
+              <w:tab/>
+            </w:r>
+            <w:r>
+              <w:rPr>
+                <w:noProof/>
+                <w:webHidden/>
+              </w:rPr>
+              <w:fldChar w:fldCharType="begin"/>
+            </w:r>
+            <w:r>
+              <w:rPr>
+                <w:noProof/>
+                <w:webHidden/>
+              </w:rPr>
+              <w:instrText xml:space="preserve"> PAGEREF _Toc57400897 \h </w:instrText>
+            </w:r>
+            <w:r>
+              <w:rPr>
+                <w:noProof/>
+                <w:webHidden/>
+              </w:rPr>
+            </w:r>
+            <w:r>
+              <w:rPr>
+                <w:noProof/>
+                <w:webHidden/>
+              </w:rPr>
+              <w:fldChar w:fldCharType="separate"/>
+            </w:r>
+            <w:r>
+              <w:rPr>
+                <w:noProof/>
+                <w:webHidden/>
+              </w:rPr>
+              <w:t>10</w:t>
             </w:r>
             <w:r>
               <w:rPr>
@@ -1585,7 +2210,7 @@
       <w:pPr>
         <w:pStyle w:val="Heading1"/>
       </w:pPr>
-      <w:bookmarkStart w:id="3" w:name="_Toc53224501"/>
+      <w:bookmarkStart w:id="3" w:name="_Toc57400885"/>
       <w:r>
         <w:lastRenderedPageBreak/>
         <w:t>Architectural Design</w:t>
@@ -1657,7 +2282,7 @@
       <w:pPr>
         <w:pStyle w:val="Heading1"/>
       </w:pPr>
-      <w:bookmarkStart w:id="4" w:name="_Toc53224502"/>
+      <w:bookmarkStart w:id="4" w:name="_Toc57400886"/>
       <w:r>
         <w:lastRenderedPageBreak/>
         <w:t>Database Design</w:t>
@@ -1738,7 +2363,7 @@
         <w:pageBreakBefore w:val="0"/>
         <w:widowControl w:val="0"/>
       </w:pPr>
-      <w:bookmarkStart w:id="5" w:name="_Toc53224503"/>
+      <w:bookmarkStart w:id="5" w:name="_Toc57400887"/>
       <w:r>
         <w:t>Design Desicions</w:t>
       </w:r>
@@ -1749,7 +2374,7 @@
       <w:pPr>
         <w:pStyle w:val="Heading2"/>
       </w:pPr>
-      <w:bookmarkStart w:id="6" w:name="_Toc53224504"/>
+      <w:bookmarkStart w:id="6" w:name="_Toc57400888"/>
       <w:r>
         <w:t>Back-end Framework</w:t>
       </w:r>
@@ -1796,7 +2421,7 @@
       <w:pPr>
         <w:pStyle w:val="Heading2"/>
       </w:pPr>
-      <w:bookmarkStart w:id="7" w:name="_Toc53224505"/>
+      <w:bookmarkStart w:id="7" w:name="_Toc57400889"/>
       <w:r>
         <w:t>Front-end Framework</w:t>
       </w:r>
@@ -1841,10 +2466,12 @@
       <w:pPr>
         <w:pStyle w:val="Heading1"/>
       </w:pPr>
+      <w:bookmarkStart w:id="8" w:name="_Toc57400890"/>
       <w:r>
         <w:lastRenderedPageBreak/>
         <w:t>User stories</w:t>
       </w:r>
+      <w:bookmarkEnd w:id="8"/>
     </w:p>
     <w:p/>
     <w:p>
@@ -2461,11 +3088,11 @@
         <w:pageBreakBefore w:val="0"/>
         <w:widowControl w:val="0"/>
       </w:pPr>
-      <w:bookmarkStart w:id="8" w:name="_Toc53224506"/>
+      <w:bookmarkStart w:id="9" w:name="_Toc57400891"/>
       <w:r>
         <w:t>Wireframes</w:t>
       </w:r>
-      <w:bookmarkEnd w:id="8"/>
+      <w:bookmarkEnd w:id="9"/>
     </w:p>
     <w:p>
       <w:pPr>
@@ -2713,19 +3340,23 @@
         <w:pageBreakBefore w:val="0"/>
         <w:widowControl w:val="0"/>
       </w:pPr>
+      <w:bookmarkStart w:id="10" w:name="_Toc57400892"/>
       <w:r>
         <w:lastRenderedPageBreak/>
         <w:t>Testing</w:t>
       </w:r>
+      <w:bookmarkEnd w:id="10"/>
     </w:p>
     <w:p/>
     <w:p>
       <w:pPr>
         <w:pStyle w:val="Heading2"/>
       </w:pPr>
+      <w:bookmarkStart w:id="11" w:name="_Toc57400893"/>
       <w:r>
         <w:t>Frontend Testing</w:t>
       </w:r>
+      <w:bookmarkEnd w:id="11"/>
     </w:p>
     <w:p/>
     <w:p>
@@ -2753,9 +3384,11 @@
       <w:pPr>
         <w:pStyle w:val="Heading2"/>
       </w:pPr>
+      <w:bookmarkStart w:id="12" w:name="_Toc57400894"/>
       <w:r>
         <w:t>Back end Tesing</w:t>
       </w:r>
+      <w:bookmarkEnd w:id="12"/>
     </w:p>
     <w:p>
       <w:pPr>
@@ -2796,19 +3429,30 @@
         <w:pStyle w:val="Heading1"/>
         <w:pageBreakBefore w:val="0"/>
         <w:widowControl w:val="0"/>
-      </w:pPr>
-      <w:r>
-        <w:t xml:space="preserve"> Quality Metrics</w:t>
-      </w:r>
-      <w:r>
         <w:rPr>
           <w:noProof/>
         </w:rPr>
+      </w:pPr>
+      <w:r>
+        <w:t xml:space="preserve"> </w:t>
+      </w:r>
+      <w:bookmarkStart w:id="13" w:name="_Toc57400895"/>
+      <w:r>
+        <w:t>Quality Metrics</w:t>
+      </w:r>
+      <w:bookmarkEnd w:id="13"/>
+    </w:p>
+    <w:p/>
+    <w:p>
+      <w:r>
+        <w:rPr>
+          <w:noProof/>
+        </w:rPr>
         <w:drawing>
-          <wp:inline distT="0" distB="0" distL="0" distR="0" wp14:anchorId="3E2F61BF" wp14:editId="2274EF66">
+          <wp:inline distT="0" distB="0" distL="0" distR="0" wp14:anchorId="5576A9A6" wp14:editId="2F425DC2">
             <wp:extent cx="5905500" cy="4295775"/>
             <wp:effectExtent l="0" t="0" r="0" b="9525"/>
-            <wp:docPr id="7" name="Picture 7"/>
+            <wp:docPr id="4" name="Picture 4"/>
             <wp:cNvGraphicFramePr>
               <a:graphicFrameLocks xmlns:a="http://schemas.openxmlformats.org/drawingml/2006/main" noChangeAspect="1"/>
             </wp:cNvGraphicFramePr>
@@ -2816,7 +3460,7 @@
               <a:graphicData uri="http://schemas.openxmlformats.org/drawingml/2006/picture">
                 <pic:pic xmlns:pic="http://schemas.openxmlformats.org/drawingml/2006/picture">
                   <pic:nvPicPr>
-                    <pic:cNvPr id="0" name="Picture 2"/>
+                    <pic:cNvPr id="0" name="Picture 1"/>
                     <pic:cNvPicPr>
                       <a:picLocks noChangeAspect="1" noChangeArrowheads="1"/>
                     </pic:cNvPicPr>
@@ -2869,10 +3513,12 @@
       <w:pPr>
         <w:pStyle w:val="Heading1"/>
       </w:pPr>
+      <w:bookmarkStart w:id="14" w:name="_Toc57400896"/>
       <w:r>
         <w:lastRenderedPageBreak/>
         <w:t>CI</w:t>
       </w:r>
+      <w:bookmarkEnd w:id="14"/>
     </w:p>
     <w:p/>
     <w:p>
@@ -2985,6 +3631,54 @@
             </a:graphic>
           </wp:inline>
         </w:drawing>
+      </w:r>
+    </w:p>
+    <w:p/>
+    <w:p/>
+    <w:p>
+      <w:pPr>
+        <w:pStyle w:val="Heading1"/>
+      </w:pPr>
+      <w:bookmarkStart w:id="15" w:name="_Toc57400897"/>
+      <w:r>
+        <w:lastRenderedPageBreak/>
+        <w:t>Authentication and Authorization</w:t>
+      </w:r>
+      <w:bookmarkEnd w:id="15"/>
+    </w:p>
+    <w:p/>
+    <w:p>
+      <w:r>
+        <w:t>For the authentication I don’t use JWT, however I use something simular.</w:t>
+      </w:r>
+    </w:p>
+    <w:p/>
+    <w:p>
+      <w:r>
+        <w:t>When I user clicks on the button log in a request in being sent to the back end withe the username and passsword of the user. The back end checks a user with is username and password exists and the sends a “</w:t>
+      </w:r>
+      <w:r>
+        <w:rPr>
+          <w:i/>
+          <w:iCs/>
+        </w:rPr>
+        <w:t>200 OK</w:t>
+      </w:r>
+      <w:r>
+        <w:rPr>
+          <w:i/>
+          <w:iCs/>
+        </w:rPr>
+        <w:t>”</w:t>
+      </w:r>
+      <w:r>
+        <w:t xml:space="preserve"> status if is it ok. </w:t>
+      </w:r>
+    </w:p>
+    <w:p/>
+    <w:p>
+      <w:r>
+        <w:t>The if the status is 200 I generate a authentication tocken. Then I put the authentication tocken in the header of the axios config and the username in session storage. This is how then I can see authorize different request user the header is the request from the user.</w:t>
       </w:r>
     </w:p>
     <w:sectPr>
@@ -6401,10 +7095,6 @@
 </file>
 
 <file path=customXml/item1.xml><?xml version="1.0" encoding="utf-8"?>
-<b:Sources xmlns:b="http://schemas.openxmlformats.org/officeDocument/2006/bibliography" xmlns="http://schemas.openxmlformats.org/officeDocument/2006/bibliography" SelectedStyle="\APASixthEditionOfficeOnline.xsl" StyleName="APA" Version="6"/>
-</file>
-
-<file path=customXml/item2.xml><?xml version="1.0" encoding="utf-8"?>
 <ct:contentTypeSchema xmlns:ct="http://schemas.microsoft.com/office/2006/metadata/contentType" xmlns:ma="http://schemas.microsoft.com/office/2006/metadata/properties/metaAttributes" ct:_="" ma:_="" ma:contentTypeName="Document" ma:contentTypeID="0x0101006E2266C429646E4EBD6404B6EA8A4485" ma:contentTypeVersion="0" ma:contentTypeDescription="Create a new document." ma:contentTypeScope="" ma:versionID="84cb85dfad10a4f87f2f5e3abdc78583">
   <xsd:schema xmlns:xsd="http://www.w3.org/2001/XMLSchema" xmlns:xs="http://www.w3.org/2001/XMLSchema" xmlns:p="http://schemas.microsoft.com/office/2006/metadata/properties" targetNamespace="http://schemas.microsoft.com/office/2006/metadata/properties" ma:root="true" ma:fieldsID="067e30616eeadeb776f014c5fbcfd813">
     <xsd:element name="properties">
@@ -6518,7 +7208,17 @@
 </ct:contentTypeSchema>
 </file>
 
+<file path=customXml/item2.xml><?xml version="1.0" encoding="utf-8"?>
+<b:Sources xmlns:b="http://schemas.openxmlformats.org/officeDocument/2006/bibliography" xmlns="http://schemas.openxmlformats.org/officeDocument/2006/bibliography" SelectedStyle="\APASixthEditionOfficeOnline.xsl" StyleName="APA" Version="6"/>
+</file>
+
 <file path=customXml/item3.xml><?xml version="1.0" encoding="utf-8"?>
+<p:properties xmlns:p="http://schemas.microsoft.com/office/2006/metadata/properties" xmlns:xsi="http://www.w3.org/2001/XMLSchema-instance" xmlns:pc="http://schemas.microsoft.com/office/infopath/2007/PartnerControls">
+  <documentManagement/>
+</p:properties>
+</file>
+
+<file path=customXml/item4.xml><?xml version="1.0" encoding="utf-8"?>
 <?mso-contentType ?>
 <FormTemplates xmlns="http://schemas.microsoft.com/sharepoint/v3/contenttype/forms">
   <Display>DocumentLibraryForm</Display>
@@ -6527,21 +7227,7 @@
 </FormTemplates>
 </file>
 
-<file path=customXml/item4.xml><?xml version="1.0" encoding="utf-8"?>
-<p:properties xmlns:p="http://schemas.microsoft.com/office/2006/metadata/properties" xmlns:xsi="http://www.w3.org/2001/XMLSchema-instance" xmlns:pc="http://schemas.microsoft.com/office/infopath/2007/PartnerControls">
-  <documentManagement/>
-</p:properties>
-</file>
-
 <file path=customXml/itemProps1.xml><?xml version="1.0" encoding="utf-8"?>
-<ds:datastoreItem xmlns:ds="http://schemas.openxmlformats.org/officeDocument/2006/customXml" ds:itemID="{384259BE-E6EC-4F76-9D23-BB23B6F3097D}">
-  <ds:schemaRefs>
-    <ds:schemaRef ds:uri="http://schemas.openxmlformats.org/officeDocument/2006/bibliography"/>
-  </ds:schemaRefs>
-</ds:datastoreItem>
-</file>
-
-<file path=customXml/itemProps2.xml><?xml version="1.0" encoding="utf-8"?>
 <ds:datastoreItem xmlns:ds="http://schemas.openxmlformats.org/officeDocument/2006/customXml" ds:itemID="{08EF32FD-76A6-438F-9009-32016340A188}">
   <ds:schemaRefs>
     <ds:schemaRef ds:uri="http://schemas.microsoft.com/office/2006/metadata/contentType"/>
@@ -6557,19 +7243,27 @@
 </ds:datastoreItem>
 </file>
 
-<file path=customXml/itemProps3.xml><?xml version="1.0" encoding="utf-8"?>
-<ds:datastoreItem xmlns:ds="http://schemas.openxmlformats.org/officeDocument/2006/customXml" ds:itemID="{8D559B33-4825-405B-ACEB-6F229225D325}">
+<file path=customXml/itemProps2.xml><?xml version="1.0" encoding="utf-8"?>
+<ds:datastoreItem xmlns:ds="http://schemas.openxmlformats.org/officeDocument/2006/customXml" ds:itemID="{384259BE-E6EC-4F76-9D23-BB23B6F3097D}">
   <ds:schemaRefs>
-    <ds:schemaRef ds:uri="http://schemas.microsoft.com/sharepoint/v3/contenttype/forms"/>
+    <ds:schemaRef ds:uri="http://schemas.openxmlformats.org/officeDocument/2006/bibliography"/>
   </ds:schemaRefs>
 </ds:datastoreItem>
 </file>
 
-<file path=customXml/itemProps4.xml><?xml version="1.0" encoding="utf-8"?>
+<file path=customXml/itemProps3.xml><?xml version="1.0" encoding="utf-8"?>
 <ds:datastoreItem xmlns:ds="http://schemas.openxmlformats.org/officeDocument/2006/customXml" ds:itemID="{AC94A26D-82EB-45B7-AEA3-129FBDD1FCEB}">
   <ds:schemaRefs>
     <ds:schemaRef ds:uri="http://schemas.microsoft.com/office/2006/metadata/properties"/>
     <ds:schemaRef ds:uri="http://schemas.microsoft.com/office/infopath/2007/PartnerControls"/>
   </ds:schemaRefs>
 </ds:datastoreItem>
+</file>
+
+<file path=customXml/itemProps4.xml><?xml version="1.0" encoding="utf-8"?>
+<ds:datastoreItem xmlns:ds="http://schemas.openxmlformats.org/officeDocument/2006/customXml" ds:itemID="{8D559B33-4825-405B-ACEB-6F229225D325}">
+  <ds:schemaRefs>
+    <ds:schemaRef ds:uri="http://schemas.microsoft.com/sharepoint/v3/contenttype/forms"/>
+  </ds:schemaRefs>
+</ds:datastoreItem>
 </file>
</xml_diff>

<commit_message>
added the APA style referance to the project plan
</commit_message>
<xml_diff>
--- a/Documentation/Design Document v3.0.docx
+++ b/Documentation/Design Document v3.0.docx
@@ -2405,29 +2405,75 @@
           <w:sz w:val="22"/>
           <w:szCs w:val="22"/>
         </w:rPr>
-        <w:t>over jersey bacause the documentation of Spring boot is way better than the documentation of jersey and moreover, Spring-boot in the most famous back end java framework ,therefore, it has a lot more resources and tutorials online.</w:t>
-      </w:r>
-    </w:p>
-    <w:p>
-      <w:pPr>
-        <w:ind w:left="708"/>
+        <w:t>over jersey bacause the documentation of Spring boot</w:t>
+      </w:r>
+      <w:sdt>
+        <w:sdtPr>
+          <w:rPr>
+            <w:sz w:val="22"/>
+            <w:szCs w:val="22"/>
+          </w:rPr>
+          <w:id w:val="1276449471"/>
+          <w:citation/>
+        </w:sdtPr>
+        <w:sdtContent>
+          <w:r>
+            <w:rPr>
+              <w:sz w:val="22"/>
+              <w:szCs w:val="22"/>
+            </w:rPr>
+            <w:fldChar w:fldCharType="begin"/>
+          </w:r>
+          <w:r>
+            <w:rPr>
+              <w:sz w:val="22"/>
+              <w:szCs w:val="22"/>
+              <w:lang w:val="en-US"/>
+            </w:rPr>
+            <w:instrText xml:space="preserve"> CITATION spr20 \l 1033 </w:instrText>
+          </w:r>
+          <w:r>
+            <w:rPr>
+              <w:sz w:val="22"/>
+              <w:szCs w:val="22"/>
+            </w:rPr>
+            <w:fldChar w:fldCharType="separate"/>
+          </w:r>
+          <w:r>
+            <w:rPr>
+              <w:noProof/>
+              <w:sz w:val="22"/>
+              <w:szCs w:val="22"/>
+              <w:lang w:val="en-US"/>
+            </w:rPr>
+            <w:t xml:space="preserve"> </w:t>
+          </w:r>
+          <w:r>
+            <w:rPr>
+              <w:noProof/>
+              <w:sz w:val="22"/>
+              <w:szCs w:val="22"/>
+              <w:lang w:val="en-US"/>
+            </w:rPr>
+            <w:t>(spring boot guides, 2020)</w:t>
+          </w:r>
+          <w:r>
+            <w:rPr>
+              <w:sz w:val="22"/>
+              <w:szCs w:val="22"/>
+            </w:rPr>
+            <w:fldChar w:fldCharType="end"/>
+          </w:r>
+        </w:sdtContent>
+      </w:sdt>
+      <w:r>
         <w:rPr>
           <w:sz w:val="22"/>
           <w:szCs w:val="22"/>
         </w:rPr>
-      </w:pPr>
-    </w:p>
-    <w:p>
-      <w:pPr>
-        <w:pStyle w:val="Heading2"/>
-      </w:pPr>
-      <w:bookmarkStart w:id="7" w:name="_Toc57400889"/>
-      <w:r>
-        <w:t>Front-end Framework</w:t>
-      </w:r>
-      <w:bookmarkEnd w:id="7"/>
-    </w:p>
-    <w:p/>
+        <w:t xml:space="preserve"> is way better than the documentation of jersey and moreover, Spring-boot in the most famous back end java framework ,therefore, it has a lot more resources and tutorials online.</w:t>
+      </w:r>
+    </w:p>
     <w:p>
       <w:pPr>
         <w:ind w:left="708"/>
@@ -2436,12 +2482,98 @@
           <w:szCs w:val="22"/>
         </w:rPr>
       </w:pPr>
-      <w:r>
+    </w:p>
+    <w:p>
+      <w:pPr>
+        <w:pStyle w:val="Heading2"/>
+      </w:pPr>
+      <w:bookmarkStart w:id="7" w:name="_Toc57400889"/>
+      <w:r>
+        <w:t>Front-end Framework</w:t>
+      </w:r>
+      <w:bookmarkEnd w:id="7"/>
+    </w:p>
+    <w:p/>
+    <w:p>
+      <w:pPr>
+        <w:ind w:left="708"/>
         <w:rPr>
           <w:sz w:val="22"/>
           <w:szCs w:val="22"/>
         </w:rPr>
-        <w:t>I chose React.js as my front end framework because it is again the most wide spread front end framework out there. It is not that hard to go into the performace in good and the syntax is elegant. There ar a lot of qualoty tutorials online for it and the documentation is ok.</w:t>
+      </w:pPr>
+      <w:r>
+        <w:rPr>
+          <w:sz w:val="22"/>
+          <w:szCs w:val="22"/>
+        </w:rPr>
+        <w:t>I chose React.js as my front end framework because it is again the most wide spread front end framework out there. It is not that hard to go into the performace in good and the syntax is elegant. There ar a lot of qualoty tutorials online for it and the documentation</w:t>
+      </w:r>
+      <w:sdt>
+        <w:sdtPr>
+          <w:rPr>
+            <w:sz w:val="22"/>
+            <w:szCs w:val="22"/>
+          </w:rPr>
+          <w:id w:val="1606382160"/>
+          <w:citation/>
+        </w:sdtPr>
+        <w:sdtContent>
+          <w:r>
+            <w:rPr>
+              <w:sz w:val="22"/>
+              <w:szCs w:val="22"/>
+            </w:rPr>
+            <w:fldChar w:fldCharType="begin"/>
+          </w:r>
+          <w:r>
+            <w:rPr>
+              <w:sz w:val="22"/>
+              <w:szCs w:val="22"/>
+              <w:lang w:val="en-US"/>
+            </w:rPr>
+            <w:instrText xml:space="preserve"> CITATION Get20 \l 1033 </w:instrText>
+          </w:r>
+          <w:r>
+            <w:rPr>
+              <w:sz w:val="22"/>
+              <w:szCs w:val="22"/>
+            </w:rPr>
+            <w:fldChar w:fldCharType="separate"/>
+          </w:r>
+          <w:r>
+            <w:rPr>
+              <w:noProof/>
+              <w:sz w:val="22"/>
+              <w:szCs w:val="22"/>
+              <w:lang w:val="en-US"/>
+            </w:rPr>
+            <w:t xml:space="preserve"> </w:t>
+          </w:r>
+          <w:r>
+            <w:rPr>
+              <w:noProof/>
+              <w:sz w:val="22"/>
+              <w:szCs w:val="22"/>
+              <w:lang w:val="en-US"/>
+            </w:rPr>
+            <w:t>(Getting started, 2020)</w:t>
+          </w:r>
+          <w:r>
+            <w:rPr>
+              <w:sz w:val="22"/>
+              <w:szCs w:val="22"/>
+            </w:rPr>
+            <w:fldChar w:fldCharType="end"/>
+          </w:r>
+        </w:sdtContent>
+      </w:sdt>
+      <w:r>
+        <w:rPr>
+          <w:sz w:val="22"/>
+          <w:szCs w:val="22"/>
+        </w:rPr>
+        <w:t xml:space="preserve"> is ok.</w:t>
       </w:r>
     </w:p>
     <w:p>
@@ -3681,6 +3813,110 @@
         <w:t>The if the status is 200 I generate a authentication tocken. Then I put the authentication tocken in the header of the axios config and the username in session storage. This is how then I can see authorize different request user the header is the request from the user.</w:t>
       </w:r>
     </w:p>
+    <w:sdt>
+      <w:sdtPr>
+        <w:id w:val="2061745599"/>
+        <w:docPartObj>
+          <w:docPartGallery w:val="Bibliographies"/>
+          <w:docPartUnique/>
+        </w:docPartObj>
+      </w:sdtPr>
+      <w:sdtEndPr>
+        <w:rPr>
+          <w:rFonts w:eastAsia="Times New Roman" w:cs="Times New Roman"/>
+          <w:b w:val="0"/>
+          <w:bCs w:val="0"/>
+          <w:sz w:val="20"/>
+          <w:szCs w:val="20"/>
+        </w:rPr>
+      </w:sdtEndPr>
+      <w:sdtContent>
+        <w:p>
+          <w:pPr>
+            <w:pStyle w:val="Heading1"/>
+          </w:pPr>
+          <w:r>
+            <w:t>References</w:t>
+          </w:r>
+        </w:p>
+        <w:sdt>
+          <w:sdtPr>
+            <w:id w:val="-573587230"/>
+            <w:bibliography/>
+          </w:sdtPr>
+          <w:sdtContent>
+            <w:p>
+              <w:pPr>
+                <w:pStyle w:val="Bibliography"/>
+                <w:ind w:left="720" w:hanging="720"/>
+                <w:rPr>
+                  <w:noProof/>
+                  <w:sz w:val="24"/>
+                  <w:szCs w:val="24"/>
+                </w:rPr>
+              </w:pPr>
+              <w:r>
+                <w:fldChar w:fldCharType="begin"/>
+              </w:r>
+              <w:r>
+                <w:instrText xml:space="preserve"> BIBLIOGRAPHY </w:instrText>
+              </w:r>
+              <w:r>
+                <w:fldChar w:fldCharType="separate"/>
+              </w:r>
+              <w:r>
+                <w:rPr>
+                  <w:i/>
+                  <w:iCs/>
+                  <w:noProof/>
+                </w:rPr>
+                <w:t>Getting started</w:t>
+              </w:r>
+              <w:r>
+                <w:rPr>
+                  <w:noProof/>
+                </w:rPr>
+                <w:t>. (2020, September). Opgehaald van React js: https://reactjs.org/docs/getting-started.html</w:t>
+              </w:r>
+            </w:p>
+            <w:p>
+              <w:pPr>
+                <w:pStyle w:val="Bibliography"/>
+                <w:ind w:left="720" w:hanging="720"/>
+                <w:rPr>
+                  <w:noProof/>
+                </w:rPr>
+              </w:pPr>
+              <w:r>
+                <w:rPr>
+                  <w:i/>
+                  <w:iCs/>
+                  <w:noProof/>
+                </w:rPr>
+                <w:t>spring boot guides</w:t>
+              </w:r>
+              <w:r>
+                <w:rPr>
+                  <w:noProof/>
+                </w:rPr>
+                <w:t>. (2020, October). Opgehaald van spring boot: https://spring.io/</w:t>
+              </w:r>
+            </w:p>
+            <w:p>
+              <w:r>
+                <w:rPr>
+                  <w:b/>
+                  <w:bCs/>
+                  <w:noProof/>
+                </w:rPr>
+                <w:fldChar w:fldCharType="end"/>
+              </w:r>
+            </w:p>
+          </w:sdtContent>
+        </w:sdt>
+      </w:sdtContent>
+    </w:sdt>
+    <w:p/>
     <w:sectPr>
       <w:footerReference w:type="default" r:id="rId20"/>
       <w:pgSz w:w="11906" w:h="16838"/>
@@ -5885,7 +6121,7 @@
   </w:docDefaults>
   <w:latentStyles w:defLockedState="0" w:defUIPriority="99" w:defSemiHidden="0" w:defUnhideWhenUsed="0" w:defQFormat="0" w:count="376">
     <w:lsdException w:name="Normal" w:uiPriority="0" w:qFormat="1"/>
-    <w:lsdException w:name="heading 1" w:uiPriority="0" w:qFormat="1"/>
+    <w:lsdException w:name="heading 1" w:uiPriority="9" w:qFormat="1"/>
     <w:lsdException w:name="heading 2" w:semiHidden="1" w:uiPriority="0" w:unhideWhenUsed="1" w:qFormat="1"/>
     <w:lsdException w:name="heading 3" w:semiHidden="1" w:uiPriority="0" w:unhideWhenUsed="1" w:qFormat="1"/>
     <w:lsdException w:name="heading 4" w:semiHidden="1" w:uiPriority="9" w:unhideWhenUsed="1" w:qFormat="1"/>
@@ -6279,6 +6515,7 @@
     <w:basedOn w:val="Normal"/>
     <w:next w:val="Normal"/>
     <w:link w:val="Heading1Char"/>
+    <w:uiPriority w:val="9"/>
     <w:qFormat/>
     <w:rsid w:val="0012034B"/>
     <w:pPr>
@@ -6406,6 +6643,7 @@
     <w:name w:val="Heading 1 Char"/>
     <w:basedOn w:val="DefaultParagraphFont"/>
     <w:link w:val="Heading1"/>
+    <w:uiPriority w:val="9"/>
     <w:rsid w:val="0012034B"/>
     <w:rPr>
       <w:rFonts w:ascii="Arial" w:eastAsiaTheme="majorEastAsia" w:hAnsi="Arial" w:cstheme="majorBidi"/>
@@ -6805,6 +7043,14 @@
       <w:szCs w:val="22"/>
       <w:lang w:val="en-NL"/>
     </w:rPr>
+  </w:style>
+  <w:style w:type="paragraph" w:styleId="Bibliography">
+    <w:name w:val="Bibliography"/>
+    <w:basedOn w:val="Normal"/>
+    <w:next w:val="Normal"/>
+    <w:uiPriority w:val="37"/>
+    <w:unhideWhenUsed/>
+    <w:rsid w:val="0002084A"/>
   </w:style>
 </w:styles>
 </file>
@@ -7209,7 +7455,12 @@
 </file>
 
 <file path=customXml/item2.xml><?xml version="1.0" encoding="utf-8"?>
-<b:Sources xmlns:b="http://schemas.openxmlformats.org/officeDocument/2006/bibliography" xmlns="http://schemas.openxmlformats.org/officeDocument/2006/bibliography" SelectedStyle="\APASixthEditionOfficeOnline.xsl" StyleName="APA" Version="6"/>
+<?mso-contentType ?>
+<FormTemplates xmlns="http://schemas.microsoft.com/sharepoint/v3/contenttype/forms">
+  <Display>DocumentLibraryForm</Display>
+  <Edit>DocumentLibraryForm</Edit>
+  <New>DocumentLibraryForm</New>
+</FormTemplates>
 </file>
 
 <file path=customXml/item3.xml><?xml version="1.0" encoding="utf-8"?>
@@ -7219,12 +7470,30 @@
 </file>
 
 <file path=customXml/item4.xml><?xml version="1.0" encoding="utf-8"?>
-<?mso-contentType ?>
-<FormTemplates xmlns="http://schemas.microsoft.com/sharepoint/v3/contenttype/forms">
-  <Display>DocumentLibraryForm</Display>
-  <Edit>DocumentLibraryForm</Edit>
-  <New>DocumentLibraryForm</New>
-</FormTemplates>
+<b:Sources xmlns:b="http://schemas.openxmlformats.org/officeDocument/2006/bibliography" xmlns="http://schemas.openxmlformats.org/officeDocument/2006/bibliography" SelectedStyle="\APASixthEditionOfficeOnline.xsl" StyleName="APA" Version="6">
+  <b:Source>
+    <b:Tag>spr20</b:Tag>
+    <b:SourceType>InternetSite</b:SourceType>
+    <b:Guid>{DDDEEB76-15B0-47B6-9DD7-A561D33DAC61}</b:Guid>
+    <b:Title>spring boot guides</b:Title>
+    <b:Year>2020</b:Year>
+    <b:InternetSiteTitle>spring boot</b:InternetSiteTitle>
+    <b:Month>October</b:Month>
+    <b:URL>https://spring.io/</b:URL>
+    <b:RefOrder>1</b:RefOrder>
+  </b:Source>
+  <b:Source>
+    <b:Tag>Get20</b:Tag>
+    <b:SourceType>InternetSite</b:SourceType>
+    <b:Guid>{7631EC5D-CE67-413E-BF90-E62D35710583}</b:Guid>
+    <b:Title>Getting started</b:Title>
+    <b:InternetSiteTitle>React js</b:InternetSiteTitle>
+    <b:Year>2020</b:Year>
+    <b:Month>September</b:Month>
+    <b:URL>https://reactjs.org/docs/getting-started.html</b:URL>
+    <b:RefOrder>2</b:RefOrder>
+  </b:Source>
+</b:Sources>
 </file>
 
 <file path=customXml/itemProps1.xml><?xml version="1.0" encoding="utf-8"?>
@@ -7244,9 +7513,9 @@
 </file>
 
 <file path=customXml/itemProps2.xml><?xml version="1.0" encoding="utf-8"?>
-<ds:datastoreItem xmlns:ds="http://schemas.openxmlformats.org/officeDocument/2006/customXml" ds:itemID="{384259BE-E6EC-4F76-9D23-BB23B6F3097D}">
+<ds:datastoreItem xmlns:ds="http://schemas.openxmlformats.org/officeDocument/2006/customXml" ds:itemID="{8D559B33-4825-405B-ACEB-6F229225D325}">
   <ds:schemaRefs>
-    <ds:schemaRef ds:uri="http://schemas.openxmlformats.org/officeDocument/2006/bibliography"/>
+    <ds:schemaRef ds:uri="http://schemas.microsoft.com/sharepoint/v3/contenttype/forms"/>
   </ds:schemaRefs>
 </ds:datastoreItem>
 </file>
@@ -7261,9 +7530,9 @@
 </file>
 
 <file path=customXml/itemProps4.xml><?xml version="1.0" encoding="utf-8"?>
-<ds:datastoreItem xmlns:ds="http://schemas.openxmlformats.org/officeDocument/2006/customXml" ds:itemID="{8D559B33-4825-405B-ACEB-6F229225D325}">
+<ds:datastoreItem xmlns:ds="http://schemas.openxmlformats.org/officeDocument/2006/customXml" ds:itemID="{B6A69A1B-5FFF-40A6-92C9-97769778C6B3}">
   <ds:schemaRefs>
-    <ds:schemaRef ds:uri="http://schemas.microsoft.com/sharepoint/v3/contenttype/forms"/>
+    <ds:schemaRef ds:uri="http://schemas.openxmlformats.org/officeDocument/2006/bibliography"/>
   </ds:schemaRefs>
 </ds:datastoreItem>
 </file>
</xml_diff>